<commit_message>
main.sty : package graphics rajouté pour includesgraphics
</commit_message>
<xml_diff>
--- a/tex/latex/documentation/Styles.docx
+++ b/tex/latex/documentation/Styles.docx
@@ -931,7 +931,23 @@
           <w:szCs w:val="20"/>
           <w:lang w:val="fr-FR"/>
         </w:rPr>
-        <w:t> : // -&gt; nouvelle ligne</w:t>
+        <w:t xml:space="preserve"> : </w:t>
+      </w:r>
+      <w:r>
+        <w:rPr>
+          <w:sz w:val="20"/>
+          <w:szCs w:val="20"/>
+          <w:lang w:val="fr-FR"/>
+        </w:rPr>
+        <w:t>\\</w:t>
+      </w:r>
+      <w:r>
+        <w:rPr>
+          <w:sz w:val="20"/>
+          <w:szCs w:val="20"/>
+          <w:lang w:val="fr-FR"/>
+        </w:rPr>
+        <w:t xml:space="preserve"> -&gt; nouvelle ligne</w:t>
       </w:r>
       <w:r>
         <w:rPr>
@@ -940,7 +956,23 @@
           <w:lang w:val="fr-FR"/>
         </w:rPr>
         <w:br/>
-        <w:t>nom // nom</w:t>
+        <w:t xml:space="preserve">nom </w:t>
+      </w:r>
+      <w:r>
+        <w:rPr>
+          <w:sz w:val="20"/>
+          <w:szCs w:val="20"/>
+          <w:lang w:val="fr-FR"/>
+        </w:rPr>
+        <w:t>\\</w:t>
+      </w:r>
+      <w:r>
+        <w:rPr>
+          <w:sz w:val="20"/>
+          <w:szCs w:val="20"/>
+          <w:lang w:val="fr-FR"/>
+        </w:rPr>
+        <w:t xml:space="preserve"> nom</w:t>
       </w:r>
       <w:r>
         <w:rPr>

</xml_diff>

<commit_message>
nouveau style de numérotation
numérotation incluant : section = question X
</commit_message>
<xml_diff>
--- a/tex/latex/documentation/Styles.docx
+++ b/tex/latex/documentation/Styles.docx
@@ -193,6 +193,8 @@
           <w:numId w:val="1"/>
         </w:numPr>
         <w:rPr>
+          <w:b/>
+          <w:bCs/>
           <w:i/>
           <w:iCs/>
           <w:sz w:val="24"/>
@@ -265,31 +267,36 @@
           <w:lang w:val="fr-FR"/>
         </w:rPr>
         <w:br/>
+      </w:r>
+      <w:r>
+        <w:rPr>
+          <w:b/>
+          <w:bCs/>
+          <w:i/>
+          <w:iCs/>
+          <w:sz w:val="20"/>
+          <w:szCs w:val="20"/>
+          <w:lang w:val="fr-FR"/>
+        </w:rPr>
         <w:t>1 </w:t>
       </w:r>
       <w:r>
         <w:rPr>
-          <w:i/>
-          <w:iCs/>
-          <w:sz w:val="24"/>
-          <w:szCs w:val="24"/>
-          <w:lang w:val="fr-FR"/>
-        </w:rPr>
-        <w:t>:</w:t>
-      </w:r>
-      <w:r>
-        <w:rPr>
-          <w:i/>
-          <w:iCs/>
-          <w:sz w:val="24"/>
-          <w:szCs w:val="24"/>
-          <w:lang w:val="fr-FR"/>
-        </w:rPr>
-        <w:t xml:space="preserve"> </w:t>
+          <w:b/>
+          <w:bCs/>
+          <w:i/>
+          <w:iCs/>
+          <w:sz w:val="24"/>
+          <w:szCs w:val="24"/>
+          <w:lang w:val="fr-FR"/>
+        </w:rPr>
+        <w:t xml:space="preserve">: </w:t>
       </w:r>
       <w:bookmarkStart w:id="0" w:name="_Hlk78549017"/>
       <w:r>
         <w:rPr>
+          <w:b/>
+          <w:bCs/>
           <w:i/>
           <w:iCs/>
           <w:sz w:val="24"/>
@@ -300,6 +307,8 @@
       </w:r>
       <w:r>
         <w:rPr>
+          <w:b/>
+          <w:bCs/>
           <w:i/>
           <w:iCs/>
           <w:sz w:val="24"/>
@@ -310,6 +319,8 @@
       </w:r>
       <w:r>
         <w:rPr>
+          <w:b/>
+          <w:bCs/>
           <w:i/>
           <w:iCs/>
           <w:sz w:val="24"/>
@@ -320,6 +331,8 @@
       </w:r>
       <w:r>
         <w:rPr>
+          <w:b/>
+          <w:bCs/>
           <w:i/>
           <w:iCs/>
           <w:sz w:val="24"/>
@@ -330,6 +343,8 @@
       </w:r>
       <w:r>
         <w:rPr>
+          <w:b/>
+          <w:bCs/>
           <w:i/>
           <w:iCs/>
           <w:sz w:val="24"/>
@@ -340,6 +355,8 @@
       </w:r>
       <w:r>
         <w:rPr>
+          <w:b/>
+          <w:bCs/>
           <w:i/>
           <w:iCs/>
           <w:sz w:val="24"/>
@@ -350,14 +367,184 @@
       </w:r>
       <w:r>
         <w:rPr>
-          <w:i/>
-          <w:iCs/>
-          <w:sz w:val="24"/>
-          <w:szCs w:val="24"/>
-          <w:lang w:val="fr-FR"/>
-        </w:rPr>
-        <w:t>--1.1.A--a</w:t>
-      </w:r>
+          <w:b/>
+          <w:bCs/>
+          <w:i/>
+          <w:iCs/>
+          <w:sz w:val="24"/>
+          <w:szCs w:val="24"/>
+          <w:lang w:val="fr-FR"/>
+        </w:rPr>
+        <w:t>--1.1.A</w:t>
+      </w:r>
+      <w:r>
+        <w:rPr>
+          <w:b/>
+          <w:bCs/>
+          <w:i/>
+          <w:iCs/>
+          <w:sz w:val="24"/>
+          <w:szCs w:val="24"/>
+          <w:lang w:val="fr-FR"/>
+        </w:rPr>
+        <w:t>—</w:t>
+      </w:r>
+      <w:r>
+        <w:rPr>
+          <w:b/>
+          <w:bCs/>
+          <w:i/>
+          <w:iCs/>
+          <w:sz w:val="24"/>
+          <w:szCs w:val="24"/>
+          <w:lang w:val="fr-FR"/>
+        </w:rPr>
+        <w:t>a</w:t>
+      </w:r>
+    </w:p>
+    <w:p>
+      <w:pPr>
+        <w:pStyle w:val="Paragraphedeliste"/>
+        <w:ind w:left="360"/>
+        <w:rPr>
+          <w:i/>
+          <w:iCs/>
+          <w:sz w:val="20"/>
+          <w:szCs w:val="20"/>
+          <w:lang w:val="fr-FR"/>
+        </w:rPr>
+      </w:pPr>
+      <w:r>
+        <w:rPr>
+          <w:b/>
+          <w:bCs/>
+          <w:i/>
+          <w:iCs/>
+          <w:sz w:val="20"/>
+          <w:szCs w:val="20"/>
+          <w:lang w:val="fr-FR"/>
+        </w:rPr>
+        <w:t xml:space="preserve">2 : I. </w:t>
+      </w:r>
+      <w:r>
+        <w:rPr>
+          <w:b/>
+          <w:bCs/>
+          <w:i/>
+          <w:iCs/>
+          <w:sz w:val="20"/>
+          <w:szCs w:val="20"/>
+          <w:lang w:val="fr-FR"/>
+        </w:rPr>
+        <w:t>—</w:t>
+      </w:r>
+      <w:r>
+        <w:rPr>
+          <w:b/>
+          <w:bCs/>
+          <w:i/>
+          <w:iCs/>
+          <w:sz w:val="20"/>
+          <w:szCs w:val="20"/>
+          <w:lang w:val="fr-FR"/>
+        </w:rPr>
+        <w:t xml:space="preserve">Question A </w:t>
+      </w:r>
+      <w:r>
+        <w:rPr>
+          <w:b/>
+          <w:bCs/>
+          <w:i/>
+          <w:iCs/>
+          <w:sz w:val="20"/>
+          <w:szCs w:val="20"/>
+          <w:lang w:val="fr-FR"/>
+        </w:rPr>
+        <w:t>-A.1—A.1.a</w:t>
+      </w:r>
+      <w:r>
+        <w:rPr>
+          <w:b/>
+          <w:bCs/>
+          <w:i/>
+          <w:iCs/>
+          <w:sz w:val="20"/>
+          <w:szCs w:val="20"/>
+          <w:lang w:val="fr-FR"/>
+        </w:rPr>
+        <w:t>—</w:t>
+      </w:r>
+      <w:r>
+        <w:rPr>
+          <w:b/>
+          <w:bCs/>
+          <w:i/>
+          <w:iCs/>
+          <w:sz w:val="20"/>
+          <w:szCs w:val="20"/>
+          <w:lang w:val="fr-FR"/>
+        </w:rPr>
+        <w:t>I</w:t>
+      </w:r>
+      <w:r>
+        <w:rPr>
+          <w:b/>
+          <w:bCs/>
+          <w:i/>
+          <w:iCs/>
+          <w:sz w:val="20"/>
+          <w:szCs w:val="20"/>
+          <w:lang w:val="fr-FR"/>
+        </w:rPr>
+        <w:tab/>
+      </w:r>
+      <w:r>
+        <w:rPr>
+          <w:b/>
+          <w:bCs/>
+          <w:i/>
+          <w:iCs/>
+          <w:sz w:val="20"/>
+          <w:szCs w:val="20"/>
+          <w:lang w:val="fr-FR"/>
+        </w:rPr>
+        <w:tab/>
+      </w:r>
+      <w:r>
+        <w:rPr>
+          <w:i/>
+          <w:iCs/>
+          <w:sz w:val="20"/>
+          <w:szCs w:val="20"/>
+          <w:lang w:val="fr-FR"/>
+        </w:rPr>
+        <w:t>(section sans t</w:t>
+      </w:r>
+      <w:r>
+        <w:rPr>
+          <w:i/>
+          <w:iCs/>
+          <w:sz w:val="20"/>
+          <w:szCs w:val="20"/>
+          <w:lang w:val="fr-FR"/>
+        </w:rPr>
+        <w:t>itre, seulement question)</w:t>
+      </w:r>
+    </w:p>
+    <w:p>
+      <w:pPr>
+        <w:pStyle w:val="Paragraphedeliste"/>
+        <w:ind w:left="360"/>
+        <w:rPr>
+          <w:b/>
+          <w:bCs/>
+          <w:i/>
+          <w:iCs/>
+          <w:sz w:val="20"/>
+          <w:szCs w:val="20"/>
+          <w:lang w:val="fr-FR"/>
+        </w:rPr>
+      </w:pPr>
     </w:p>
     <w:bookmarkEnd w:id="0"/>
     <w:p>

</xml_diff>

<commit_message>
ajout d'un titre pouvant être mis au milieu du doc
</commit_message>
<xml_diff>
--- a/tex/latex/documentation/Styles.docx
+++ b/tex/latex/documentation/Styles.docx
@@ -1239,6 +1239,42 @@
         </w:rPr>
         <w:br/>
         <w:t>rien</w:t>
+      </w:r>
+    </w:p>
+    <w:p>
+      <w:pPr>
+        <w:pStyle w:val="Paragraphedeliste"/>
+        <w:numPr>
+          <w:ilvl w:val="0"/>
+          <w:numId w:val="1"/>
+        </w:numPr>
+        <w:rPr>
+          <w:i/>
+          <w:iCs/>
+          <w:sz w:val="24"/>
+          <w:szCs w:val="24"/>
+          <w:lang w:val="fr-FR"/>
+        </w:rPr>
+      </w:pPr>
+      <w:r>
+        <w:rPr>
+          <w:b/>
+          <w:bCs/>
+          <w:i/>
+          <w:iCs/>
+          <w:sz w:val="24"/>
+          <w:szCs w:val="24"/>
+          <w:lang w:val="fr-FR"/>
+        </w:rPr>
+        <w:t>titre :</w:t>
+      </w:r>
+      <w:r>
+        <w:rPr>
+          <w:sz w:val="20"/>
+          <w:szCs w:val="20"/>
+          <w:lang w:val="fr-FR"/>
+        </w:rPr>
+        <w:t xml:space="preserve"> nom du document qui sera au header au milieu</w:t>
       </w:r>
       <w:r>
         <w:rPr>
@@ -2944,7 +2980,6 @@
     <w:name w:val="Normal"/>
     <w:qFormat/>
     <w:rPr>
-      <w:noProof/>
       <w:lang w:val="de-DE"/>
     </w:rPr>
   </w:style>

</xml_diff>

<commit_message>
petite modiff dans la docu du style
</commit_message>
<xml_diff>
--- a/tex/latex/documentation/Styles.docx
+++ b/tex/latex/documentation/Styles.docx
@@ -147,6 +147,43 @@
         <w:t>desactive</w:t>
       </w:r>
       <w:proofErr w:type="spellEnd"/>
+      <w:r>
+        <w:rPr>
+          <w:sz w:val="20"/>
+          <w:szCs w:val="20"/>
+          <w:lang w:val="fr-FR"/>
+        </w:rPr>
+        <w:br/>
+      </w:r>
+      <w:r>
+        <w:rPr>
+          <w:color w:val="FF0000"/>
+          <w:sz w:val="16"/>
+          <w:szCs w:val="16"/>
+          <w:lang w:val="fr-FR"/>
+        </w:rPr>
+        <w:t>\</w:t>
+      </w:r>
+      <w:proofErr w:type="spellStart"/>
+      <w:r>
+        <w:rPr>
+          <w:color w:val="FF0000"/>
+          <w:sz w:val="16"/>
+          <w:szCs w:val="16"/>
+          <w:lang w:val="fr-FR"/>
+        </w:rPr>
+        <w:t>include</w:t>
+      </w:r>
+      <w:proofErr w:type="spellEnd"/>
+      <w:r>
+        <w:rPr>
+          <w:color w:val="FF0000"/>
+          <w:sz w:val="16"/>
+          <w:szCs w:val="16"/>
+          <w:lang w:val="fr-FR"/>
+        </w:rPr>
+        <w:t xml:space="preserve"> rajoute directement une nouvelle page, alors que \input ne le fait pas </w:t>
+      </w:r>
     </w:p>
     <w:p>
       <w:pPr>
@@ -205,18 +242,8 @@
           <w:szCs w:val="20"/>
           <w:lang w:val="fr-FR"/>
         </w:rPr>
-        <w:t xml:space="preserve">préfix devant les chapitres : ex Projet I, Projet </w:t>
-      </w:r>
-      <w:proofErr w:type="gramStart"/>
-      <w:r>
-        <w:rPr>
-          <w:sz w:val="20"/>
-          <w:szCs w:val="20"/>
-          <w:lang w:val="fr-FR"/>
-        </w:rPr>
-        <w:t>II….</w:t>
-      </w:r>
-      <w:proofErr w:type="gramEnd"/>
+        <w:t>préfix devant les chapitres : ex Projet I, Projet II….</w:t>
+      </w:r>
       <w:r>
         <w:rPr>
           <w:sz w:val="20"/>
@@ -245,7 +272,6 @@
         </w:rPr>
       </w:pPr>
       <w:proofErr w:type="spellStart"/>
-      <w:proofErr w:type="gramStart"/>
       <w:r>
         <w:rPr>
           <w:b/>
@@ -271,7 +297,6 @@
         <w:t>itlenum</w:t>
       </w:r>
       <w:proofErr w:type="spellEnd"/>
-      <w:proofErr w:type="gramEnd"/>
       <w:r>
         <w:rPr>
           <w:i/>
@@ -568,200 +593,6 @@
         </w:rPr>
         <w:tab/>
       </w:r>
-    </w:p>
-    <w:p>
-      <w:pPr>
-        <w:pStyle w:val="Paragraphedeliste"/>
-        <w:ind w:left="1068" w:firstLine="348"/>
-        <w:rPr>
-          <w:i/>
-          <w:iCs/>
-          <w:strike/>
-          <w:sz w:val="20"/>
-          <w:szCs w:val="20"/>
-          <w:lang w:val="fr-FR"/>
-        </w:rPr>
-      </w:pPr>
-      <w:r>
-        <w:rPr>
-          <w:i/>
-          <w:iCs/>
-          <w:strike/>
-          <w:sz w:val="20"/>
-          <w:szCs w:val="20"/>
-          <w:lang w:val="fr-FR"/>
-        </w:rPr>
-        <w:t>(</w:t>
-      </w:r>
-      <w:proofErr w:type="gramStart"/>
-      <w:r>
-        <w:rPr>
-          <w:i/>
-          <w:iCs/>
-          <w:strike/>
-          <w:sz w:val="20"/>
-          <w:szCs w:val="20"/>
-          <w:lang w:val="fr-FR"/>
-        </w:rPr>
-        <w:t>section</w:t>
-      </w:r>
-      <w:proofErr w:type="gramEnd"/>
-      <w:r>
-        <w:rPr>
-          <w:i/>
-          <w:iCs/>
-          <w:strike/>
-          <w:sz w:val="20"/>
-          <w:szCs w:val="20"/>
-          <w:lang w:val="fr-FR"/>
-        </w:rPr>
-        <w:t xml:space="preserve"> </w:t>
-      </w:r>
-      <w:r>
-        <w:rPr>
-          <w:i/>
-          <w:iCs/>
-          <w:strike/>
-          <w:sz w:val="20"/>
-          <w:szCs w:val="20"/>
-          <w:lang w:val="fr-FR"/>
-        </w:rPr>
-        <w:t>sans</w:t>
-      </w:r>
-      <w:r>
-        <w:rPr>
-          <w:i/>
-          <w:iCs/>
-          <w:strike/>
-          <w:sz w:val="20"/>
-          <w:szCs w:val="20"/>
-          <w:lang w:val="fr-FR"/>
-        </w:rPr>
-        <w:t xml:space="preserve"> numérotation, permet de mettre n’importe quoi dedans</w:t>
-      </w:r>
-      <w:r>
-        <w:rPr>
-          <w:i/>
-          <w:iCs/>
-          <w:strike/>
-          <w:sz w:val="20"/>
-          <w:szCs w:val="20"/>
-          <w:lang w:val="fr-FR"/>
-        </w:rPr>
-        <w:t>)</w:t>
-      </w:r>
-    </w:p>
-    <w:p>
-      <w:pPr>
-        <w:pStyle w:val="Paragraphedeliste"/>
-        <w:ind w:left="1068" w:firstLine="348"/>
-        <w:rPr>
-          <w:i/>
-          <w:iCs/>
-          <w:strike/>
-          <w:sz w:val="20"/>
-          <w:szCs w:val="20"/>
-          <w:lang w:val="fr-FR"/>
-        </w:rPr>
-      </w:pPr>
-      <w:r>
-        <w:rPr>
-          <w:i/>
-          <w:iCs/>
-          <w:strike/>
-          <w:sz w:val="20"/>
-          <w:szCs w:val="20"/>
-          <w:lang w:val="fr-FR"/>
-        </w:rPr>
-        <w:t>\</w:t>
-      </w:r>
-      <w:proofErr w:type="gramStart"/>
-      <w:r>
-        <w:rPr>
-          <w:i/>
-          <w:iCs/>
-          <w:strike/>
-          <w:sz w:val="20"/>
-          <w:szCs w:val="20"/>
-          <w:lang w:val="fr-FR"/>
-        </w:rPr>
-        <w:t>section{</w:t>
-      </w:r>
-      <w:proofErr w:type="gramEnd"/>
-      <w:r>
-        <w:rPr>
-          <w:i/>
-          <w:iCs/>
-          <w:strike/>
-          <w:sz w:val="20"/>
-          <w:szCs w:val="20"/>
-          <w:lang w:val="fr-FR"/>
-        </w:rPr>
-        <w:t>question \</w:t>
-      </w:r>
-      <w:proofErr w:type="spellStart"/>
-      <w:r>
-        <w:rPr>
-          <w:i/>
-          <w:iCs/>
-          <w:strike/>
-          <w:sz w:val="20"/>
-          <w:szCs w:val="20"/>
-          <w:lang w:val="fr-FR"/>
-        </w:rPr>
-        <w:t>Alph</w:t>
-      </w:r>
-      <w:proofErr w:type="spellEnd"/>
-      <w:r>
-        <w:rPr>
-          <w:i/>
-          <w:iCs/>
-          <w:strike/>
-          <w:sz w:val="20"/>
-          <w:szCs w:val="20"/>
-          <w:lang w:val="fr-FR"/>
-        </w:rPr>
-        <w:t>\</w:t>
-      </w:r>
-      <w:proofErr w:type="spellStart"/>
-      <w:r>
-        <w:rPr>
-          <w:i/>
-          <w:iCs/>
-          <w:strike/>
-          <w:sz w:val="20"/>
-          <w:szCs w:val="20"/>
-          <w:lang w:val="fr-FR"/>
-        </w:rPr>
-        <w:t>c@section</w:t>
-      </w:r>
-      <w:proofErr w:type="spellEnd"/>
-      <w:r>
-        <w:rPr>
-          <w:i/>
-          <w:iCs/>
-          <w:strike/>
-          <w:sz w:val="20"/>
-          <w:szCs w:val="20"/>
-          <w:lang w:val="fr-FR"/>
-        </w:rPr>
-        <w:t>}</w:t>
-      </w:r>
-    </w:p>
-    <w:p>
-      <w:pPr>
-        <w:pStyle w:val="Paragraphedeliste"/>
-        <w:ind w:left="360"/>
-        <w:rPr>
-          <w:b/>
-          <w:bCs/>
-          <w:i/>
-          <w:iCs/>
-          <w:sz w:val="20"/>
-          <w:szCs w:val="20"/>
-          <w:lang w:val="fr-FR"/>
-        </w:rPr>
-      </w:pPr>
     </w:p>
     <w:bookmarkEnd w:id="0"/>
     <w:p>
@@ -780,7 +611,6 @@
         </w:rPr>
       </w:pPr>
       <w:proofErr w:type="spellStart"/>
-      <w:proofErr w:type="gramStart"/>
       <w:r>
         <w:rPr>
           <w:b/>
@@ -806,7 +636,6 @@
         <w:t>ancytitle</w:t>
       </w:r>
       <w:proofErr w:type="spellEnd"/>
-      <w:proofErr w:type="gramEnd"/>
       <w:r>
         <w:rPr>
           <w:i/>
@@ -935,7 +764,6 @@
         </w:rPr>
       </w:pPr>
       <w:proofErr w:type="spellStart"/>
-      <w:proofErr w:type="gramStart"/>
       <w:r>
         <w:rPr>
           <w:b/>
@@ -961,7 +789,6 @@
         <w:t>ancypage</w:t>
       </w:r>
       <w:proofErr w:type="spellEnd"/>
-      <w:proofErr w:type="gramEnd"/>
       <w:r>
         <w:rPr>
           <w:i/>
@@ -1435,7 +1262,6 @@
           <w:lang w:val="fr-FR"/>
         </w:rPr>
       </w:pPr>
-      <w:proofErr w:type="gramStart"/>
       <w:r>
         <w:rPr>
           <w:b/>
@@ -1460,7 +1286,6 @@
         </w:rPr>
         <w:t>ogo</w:t>
       </w:r>
-      <w:proofErr w:type="gramEnd"/>
       <w:r>
         <w:rPr>
           <w:i/>
@@ -1593,7 +1418,6 @@
         </w:rPr>
       </w:pPr>
       <w:proofErr w:type="spellStart"/>
-      <w:proofErr w:type="gramStart"/>
       <w:r>
         <w:rPr>
           <w:b/>
@@ -1631,7 +1455,6 @@
         <w:t>e</w:t>
       </w:r>
       <w:proofErr w:type="spellEnd"/>
-      <w:proofErr w:type="gramEnd"/>
       <w:r>
         <w:rPr>
           <w:i/>
@@ -1724,31 +1547,17 @@
           <w:lang w:val="fr-FR"/>
         </w:rPr>
       </w:pPr>
-      <w:proofErr w:type="gramStart"/>
-      <w:r>
-        <w:rPr>
-          <w:b/>
-          <w:bCs/>
-          <w:i/>
-          <w:iCs/>
-          <w:sz w:val="24"/>
-          <w:szCs w:val="24"/>
-          <w:lang w:val="fr-FR"/>
-        </w:rPr>
-        <w:t>titre</w:t>
-      </w:r>
-      <w:proofErr w:type="gramEnd"/>
-      <w:r>
-        <w:rPr>
-          <w:b/>
-          <w:bCs/>
-          <w:i/>
-          <w:iCs/>
-          <w:sz w:val="24"/>
-          <w:szCs w:val="24"/>
-          <w:lang w:val="fr-FR"/>
-        </w:rPr>
-        <w:t> :</w:t>
+      <w:r>
+        <w:rPr>
+          <w:b/>
+          <w:bCs/>
+          <w:i/>
+          <w:iCs/>
+          <w:sz w:val="24"/>
+          <w:szCs w:val="24"/>
+          <w:lang w:val="fr-FR"/>
+        </w:rPr>
+        <w:t>titre :</w:t>
       </w:r>
       <w:r>
         <w:rPr>
@@ -1946,23 +1755,13 @@
           <w:lang w:val="fr-FR"/>
         </w:rPr>
       </w:pPr>
-      <w:proofErr w:type="gramStart"/>
-      <w:r>
-        <w:rPr>
-          <w:sz w:val="24"/>
-          <w:szCs w:val="24"/>
-          <w:lang w:val="fr-FR"/>
-        </w:rPr>
-        <w:t>choix</w:t>
-      </w:r>
-      <w:proofErr w:type="gramEnd"/>
-      <w:r>
-        <w:rPr>
-          <w:sz w:val="24"/>
-          <w:szCs w:val="24"/>
-          <w:lang w:val="fr-FR"/>
-        </w:rPr>
-        <w:t xml:space="preserve"> du préfixe </w:t>
+      <w:r>
+        <w:rPr>
+          <w:sz w:val="24"/>
+          <w:szCs w:val="24"/>
+          <w:lang w:val="fr-FR"/>
+        </w:rPr>
+        <w:t xml:space="preserve">choix du préfixe </w:t>
       </w:r>
       <w:r>
         <w:rPr>
@@ -2052,7 +1851,6 @@
                 <w:lang w:val="fr-FR"/>
               </w:rPr>
             </w:pPr>
-            <w:proofErr w:type="gramStart"/>
             <w:r>
               <w:rPr>
                 <w:i/>
@@ -2064,7 +1862,6 @@
               </w:rPr>
               <w:t>préfixe</w:t>
             </w:r>
-            <w:proofErr w:type="gramEnd"/>
           </w:p>
         </w:tc>
         <w:tc>
@@ -2082,7 +1879,6 @@
                 <w:lang w:val="fr-FR"/>
               </w:rPr>
             </w:pPr>
-            <w:proofErr w:type="gramStart"/>
             <w:r>
               <w:rPr>
                 <w:i/>
@@ -2094,7 +1890,6 @@
               </w:rPr>
               <w:t>numérotation</w:t>
             </w:r>
-            <w:proofErr w:type="gramEnd"/>
           </w:p>
         </w:tc>
         <w:tc>
@@ -2140,7 +1935,6 @@
                 <w:lang w:val="fr-FR"/>
               </w:rPr>
             </w:pPr>
-            <w:proofErr w:type="gramStart"/>
             <w:r>
               <w:rPr>
                 <w:i/>
@@ -2152,7 +1946,6 @@
               </w:rPr>
               <w:t>suffixe</w:t>
             </w:r>
-            <w:proofErr w:type="gramEnd"/>
           </w:p>
         </w:tc>
         <w:tc>
@@ -2170,7 +1963,6 @@
                 <w:lang w:val="fr-FR"/>
               </w:rPr>
             </w:pPr>
-            <w:proofErr w:type="gramStart"/>
             <w:r>
               <w:rPr>
                 <w:i/>
@@ -2182,7 +1974,6 @@
               </w:rPr>
               <w:t>label</w:t>
             </w:r>
-            <w:proofErr w:type="gramEnd"/>
           </w:p>
         </w:tc>
       </w:tr>
@@ -2479,27 +2270,15 @@
           <w:lang w:val="fr-FR"/>
         </w:rPr>
       </w:pPr>
-      <w:proofErr w:type="gramStart"/>
-      <w:r>
-        <w:rPr>
-          <w:i/>
-          <w:iCs/>
-          <w:sz w:val="24"/>
-          <w:szCs w:val="24"/>
-          <w:lang w:val="fr-FR"/>
-        </w:rPr>
-        <w:t>choix</w:t>
-      </w:r>
-      <w:proofErr w:type="gramEnd"/>
-      <w:r>
-        <w:rPr>
-          <w:i/>
-          <w:iCs/>
-          <w:sz w:val="24"/>
-          <w:szCs w:val="24"/>
-          <w:lang w:val="fr-FR"/>
-        </w:rPr>
-        <w:t xml:space="preserve"> de la numérotation :  </w:t>
+      <w:r>
+        <w:rPr>
+          <w:i/>
+          <w:iCs/>
+          <w:sz w:val="24"/>
+          <w:szCs w:val="24"/>
+          <w:lang w:val="fr-FR"/>
+        </w:rPr>
+        <w:t xml:space="preserve">choix de la numérotation :  </w:t>
       </w:r>
       <w:r>
         <w:rPr>
@@ -2665,7 +2444,6 @@
                 <w:lang w:val="fr-FR"/>
               </w:rPr>
             </w:pPr>
-            <w:proofErr w:type="gramStart"/>
             <w:r>
               <w:rPr>
                 <w:i/>
@@ -2677,7 +2455,6 @@
               </w:rPr>
               <w:t>activation</w:t>
             </w:r>
-            <w:proofErr w:type="gramEnd"/>
           </w:p>
         </w:tc>
         <w:tc>
@@ -2825,7 +2602,6 @@
               </w:rPr>
             </w:pPr>
             <w:proofErr w:type="spellStart"/>
-            <w:proofErr w:type="gramStart"/>
             <w:r>
               <w:rPr>
                 <w:i/>
@@ -2838,7 +2614,6 @@
               <w:t>desactivation</w:t>
             </w:r>
             <w:proofErr w:type="spellEnd"/>
-            <w:proofErr w:type="gramEnd"/>
           </w:p>
         </w:tc>
         <w:tc>
@@ -2985,13 +2760,42 @@
     <w:p>
       <w:pPr>
         <w:rPr>
-          <w:i/>
-          <w:iCs/>
-          <w:sz w:val="24"/>
-          <w:szCs w:val="24"/>
-          <w:lang w:val="fr-FR"/>
-        </w:rPr>
-      </w:pPr>
+          <w:b/>
+          <w:bCs/>
+          <w:i/>
+          <w:iCs/>
+          <w:sz w:val="32"/>
+          <w:szCs w:val="32"/>
+          <w:u w:val="single"/>
+          <w:lang w:val="fr-FR"/>
+        </w:rPr>
+      </w:pPr>
+      <w:r>
+        <w:rPr>
+          <w:b/>
+          <w:bCs/>
+          <w:i/>
+          <w:iCs/>
+          <w:sz w:val="32"/>
+          <w:szCs w:val="32"/>
+          <w:u w:val="single"/>
+          <w:lang w:val="fr-FR"/>
+        </w:rPr>
+        <w:t>Avoir de sections différentes : exercice, question….</w:t>
+      </w:r>
+      <w:r>
+        <w:rPr>
+          <w:b/>
+          <w:bCs/>
+          <w:i/>
+          <w:iCs/>
+          <w:sz w:val="32"/>
+          <w:szCs w:val="32"/>
+          <w:u w:val="single"/>
+          <w:lang w:val="fr-FR"/>
+        </w:rPr>
+        <w:t xml:space="preserve"> : </w:t>
+      </w:r>
     </w:p>
     <w:p>
       <w:pPr>
@@ -3003,6 +2807,267 @@
           <w:lang w:val="fr-FR"/>
         </w:rPr>
       </w:pPr>
+    </w:p>
+    <w:p>
+      <w:pPr>
+        <w:rPr>
+          <w:i/>
+          <w:iCs/>
+          <w:sz w:val="24"/>
+          <w:szCs w:val="24"/>
+          <w:lang w:val="fr-FR"/>
+        </w:rPr>
+      </w:pPr>
+      <w:r>
+        <w:rPr>
+          <w:i/>
+          <w:iCs/>
+          <w:sz w:val="24"/>
+          <w:szCs w:val="24"/>
+          <w:lang w:val="fr-FR"/>
+        </w:rPr>
+        <w:t>\</w:t>
+      </w:r>
+      <w:proofErr w:type="spellStart"/>
+      <w:r>
+        <w:rPr>
+          <w:i/>
+          <w:iCs/>
+          <w:sz w:val="24"/>
+          <w:szCs w:val="24"/>
+          <w:lang w:val="fr-FR"/>
+        </w:rPr>
+        <w:t>newcounter</w:t>
+      </w:r>
+      <w:proofErr w:type="spellEnd"/>
+      <w:r>
+        <w:rPr>
+          <w:i/>
+          <w:iCs/>
+          <w:sz w:val="24"/>
+          <w:szCs w:val="24"/>
+          <w:lang w:val="fr-FR"/>
+        </w:rPr>
+        <w:t>{question}</w:t>
+      </w:r>
+    </w:p>
+    <w:p>
+      <w:pPr>
+        <w:rPr>
+          <w:i/>
+          <w:iCs/>
+          <w:sz w:val="24"/>
+          <w:szCs w:val="24"/>
+          <w:lang w:val="fr-FR"/>
+        </w:rPr>
+      </w:pPr>
+      <w:r>
+        <w:rPr>
+          <w:i/>
+          <w:iCs/>
+          <w:sz w:val="24"/>
+          <w:szCs w:val="24"/>
+          <w:lang w:val="fr-FR"/>
+        </w:rPr>
+        <w:t>\</w:t>
+      </w:r>
+      <w:proofErr w:type="spellStart"/>
+      <w:r>
+        <w:rPr>
+          <w:i/>
+          <w:iCs/>
+          <w:sz w:val="24"/>
+          <w:szCs w:val="24"/>
+          <w:lang w:val="fr-FR"/>
+        </w:rPr>
+        <w:t>renewcommand</w:t>
+      </w:r>
+      <w:proofErr w:type="spellEnd"/>
+      <w:r>
+        <w:rPr>
+          <w:i/>
+          <w:iCs/>
+          <w:sz w:val="24"/>
+          <w:szCs w:val="24"/>
+          <w:lang w:val="fr-FR"/>
+        </w:rPr>
+        <w:t>{\</w:t>
+      </w:r>
+      <w:proofErr w:type="spellStart"/>
+      <w:r>
+        <w:rPr>
+          <w:i/>
+          <w:iCs/>
+          <w:sz w:val="24"/>
+          <w:szCs w:val="24"/>
+          <w:lang w:val="fr-FR"/>
+        </w:rPr>
+        <w:t>thesection</w:t>
+      </w:r>
+      <w:proofErr w:type="spellEnd"/>
+      <w:r>
+        <w:rPr>
+          <w:i/>
+          <w:iCs/>
+          <w:sz w:val="24"/>
+          <w:szCs w:val="24"/>
+          <w:lang w:val="fr-FR"/>
+        </w:rPr>
+        <w:t>}{}</w:t>
+      </w:r>
+    </w:p>
+    <w:p>
+      <w:pPr>
+        <w:rPr>
+          <w:i/>
+          <w:iCs/>
+          <w:sz w:val="24"/>
+          <w:szCs w:val="24"/>
+          <w:lang w:val="fr-FR"/>
+        </w:rPr>
+      </w:pPr>
+      <w:r>
+        <w:rPr>
+          <w:i/>
+          <w:iCs/>
+          <w:sz w:val="24"/>
+          <w:szCs w:val="24"/>
+          <w:lang w:val="fr-FR"/>
+        </w:rPr>
+        <w:t>\</w:t>
+      </w:r>
+      <w:proofErr w:type="spellStart"/>
+      <w:r>
+        <w:rPr>
+          <w:i/>
+          <w:iCs/>
+          <w:sz w:val="24"/>
+          <w:szCs w:val="24"/>
+          <w:lang w:val="fr-FR"/>
+        </w:rPr>
+        <w:t>newcommand</w:t>
+      </w:r>
+      <w:proofErr w:type="spellEnd"/>
+      <w:r>
+        <w:rPr>
+          <w:i/>
+          <w:iCs/>
+          <w:sz w:val="24"/>
+          <w:szCs w:val="24"/>
+          <w:lang w:val="fr-FR"/>
+        </w:rPr>
+        <w:t>{\question}[1]{ \</w:t>
+      </w:r>
+      <w:proofErr w:type="spellStart"/>
+      <w:r>
+        <w:rPr>
+          <w:i/>
+          <w:iCs/>
+          <w:sz w:val="24"/>
+          <w:szCs w:val="24"/>
+          <w:lang w:val="fr-FR"/>
+        </w:rPr>
+        <w:t>addtocounter</w:t>
+      </w:r>
+      <w:proofErr w:type="spellEnd"/>
+      <w:r>
+        <w:rPr>
+          <w:i/>
+          <w:iCs/>
+          <w:sz w:val="24"/>
+          <w:szCs w:val="24"/>
+          <w:lang w:val="fr-FR"/>
+        </w:rPr>
+        <w:t>{question}{1}\section{Question \</w:t>
+      </w:r>
+      <w:proofErr w:type="spellStart"/>
+      <w:r>
+        <w:rPr>
+          <w:i/>
+          <w:iCs/>
+          <w:sz w:val="24"/>
+          <w:szCs w:val="24"/>
+          <w:lang w:val="fr-FR"/>
+        </w:rPr>
+        <w:t>arabic</w:t>
+      </w:r>
+      <w:proofErr w:type="spellEnd"/>
+      <w:r>
+        <w:rPr>
+          <w:i/>
+          <w:iCs/>
+          <w:sz w:val="24"/>
+          <w:szCs w:val="24"/>
+          <w:lang w:val="fr-FR"/>
+        </w:rPr>
+        <w:t>{question} : } \</w:t>
+      </w:r>
+      <w:proofErr w:type="spellStart"/>
+      <w:r>
+        <w:rPr>
+          <w:i/>
+          <w:iCs/>
+          <w:sz w:val="24"/>
+          <w:szCs w:val="24"/>
+          <w:lang w:val="fr-FR"/>
+        </w:rPr>
+        <w:t>textit</w:t>
+      </w:r>
+      <w:proofErr w:type="spellEnd"/>
+      <w:r>
+        <w:rPr>
+          <w:i/>
+          <w:iCs/>
+          <w:sz w:val="24"/>
+          <w:szCs w:val="24"/>
+          <w:lang w:val="fr-FR"/>
+        </w:rPr>
+        <w:t>{\</w:t>
+      </w:r>
+      <w:proofErr w:type="spellStart"/>
+      <w:r>
+        <w:rPr>
+          <w:i/>
+          <w:iCs/>
+          <w:sz w:val="24"/>
+          <w:szCs w:val="24"/>
+          <w:lang w:val="fr-FR"/>
+        </w:rPr>
+        <w:t>textcolor</w:t>
+      </w:r>
+      <w:proofErr w:type="spellEnd"/>
+      <w:r>
+        <w:rPr>
+          <w:i/>
+          <w:iCs/>
+          <w:sz w:val="24"/>
+          <w:szCs w:val="24"/>
+          <w:lang w:val="fr-FR"/>
+        </w:rPr>
+        <w:t>{</w:t>
+      </w:r>
+      <w:proofErr w:type="spellStart"/>
+      <w:r>
+        <w:rPr>
+          <w:i/>
+          <w:iCs/>
+          <w:sz w:val="24"/>
+          <w:szCs w:val="24"/>
+          <w:lang w:val="fr-FR"/>
+        </w:rPr>
+        <w:t>blue</w:t>
+      </w:r>
+      <w:proofErr w:type="spellEnd"/>
+      <w:r>
+        <w:rPr>
+          <w:i/>
+          <w:iCs/>
+          <w:sz w:val="24"/>
+          <w:szCs w:val="24"/>
+          <w:lang w:val="fr-FR"/>
+        </w:rPr>
+        <w:t>}{#1}} }</w:t>
+      </w:r>
     </w:p>
     <w:sectPr>
       <w:pgSz w:w="11906" w:h="16838"/>
@@ -3604,6 +3669,7 @@
   <w:style w:type="paragraph" w:default="1" w:styleId="Normal">
     <w:name w:val="Normal"/>
     <w:qFormat/>
+    <w:rsid w:val="00495C88"/>
     <w:rPr>
       <w:lang w:val="de-DE"/>
     </w:rPr>

</xml_diff>